<commit_message>
Add working MBeans to Lab4
</commit_message>
<xml_diff>
--- a/Course 2/Software_engineering_basics/Lab4(Profilation)/Report 4.docx
+++ b/Course 2/Software_engineering_basics/Lab4(Profilation)/Report 4.docx
@@ -254,12 +254,16 @@
     <w:p>
       <w:pPr>
         <w:jc w:val="right"/>
-      </w:pPr>
-      <w:r>
+        <w:rPr>
+          <w:lang w:val="ru-RU"/>
+        </w:rPr>
+      </w:pPr>
+      <w:r>
+        <w:rPr>
+          <w:lang w:val="ru-RU"/>
+        </w:rPr>
         <w:t xml:space="preserve"> </w:t>
       </w:r>
-      <w:bookmarkStart w:id="0" w:name="_GoBack"/>
-      <w:bookmarkEnd w:id="0"/>
     </w:p>
     <w:p>
       <w:pPr>
@@ -1712,15 +1716,7 @@
           <w:sz w:val="21"/>
           <w:szCs w:val="21"/>
         </w:rPr>
-        <w:t>MX</w:t>
-      </w:r>
-      <w:r>
-        <w:rPr>
-          <w:rFonts w:ascii="Arial" w:eastAsia="Arial Black" w:hAnsi="Arial" w:cs="Arial"/>
-          <w:sz w:val="21"/>
-          <w:szCs w:val="21"/>
-        </w:rPr>
-        <w:t>Bean</w:t>
+        <w:t>MXBean</w:t>
       </w:r>
       <w:proofErr w:type="spellEnd"/>
     </w:p>
@@ -1889,6 +1885,174 @@
         <w:t>Jconsole</w:t>
       </w:r>
       <w:proofErr w:type="spellEnd"/>
+      <w:r>
+        <w:rPr>
+          <w:rFonts w:ascii="Arial" w:hAnsi="Arial" w:cs="Arial"/>
+          <w:color w:val="333333"/>
+          <w:sz w:val="21"/>
+          <w:szCs w:val="21"/>
+          <w:shd w:val="clear" w:color="auto" w:fill="F9F9F9"/>
+          <w:lang w:val="ru-RU"/>
+        </w:rPr>
+        <w:br/>
+      </w:r>
+      <w:r>
+        <w:rPr>
+          <w:rFonts w:ascii="Arial" w:eastAsia="Arial Black" w:hAnsi="Arial" w:cs="Arial"/>
+          <w:sz w:val="28"/>
+          <w:szCs w:val="28"/>
+          <w:lang w:val="ru-RU"/>
+        </w:rPr>
+        <w:drawing>
+          <wp:inline distT="0" distB="0" distL="0" distR="0" wp14:anchorId="454B7704" wp14:editId="7B21A213">
+            <wp:extent cx="6134100" cy="2654300"/>
+            <wp:effectExtent l="0" t="0" r="0" b="0"/>
+            <wp:docPr id="1" name="Picture 1"/>
+            <wp:cNvGraphicFramePr>
+              <a:graphicFrameLocks xmlns:a="http://schemas.openxmlformats.org/drawingml/2006/main" noChangeAspect="1"/>
+            </wp:cNvGraphicFramePr>
+            <a:graphic xmlns:a="http://schemas.openxmlformats.org/drawingml/2006/main">
+              <a:graphicData uri="http://schemas.openxmlformats.org/drawingml/2006/picture">
+                <pic:pic xmlns:pic="http://schemas.openxmlformats.org/drawingml/2006/picture">
+                  <pic:nvPicPr>
+                    <pic:cNvPr id="0" name=""/>
+                    <pic:cNvPicPr/>
+                  </pic:nvPicPr>
+                  <pic:blipFill>
+                    <a:blip r:embed="rId7"/>
+                    <a:stretch>
+                      <a:fillRect/>
+                    </a:stretch>
+                  </pic:blipFill>
+                  <pic:spPr>
+                    <a:xfrm>
+                      <a:off x="0" y="0"/>
+                      <a:ext cx="6134100" cy="2654300"/>
+                    </a:xfrm>
+                    <a:prstGeom prst="rect">
+                      <a:avLst/>
+                    </a:prstGeom>
+                  </pic:spPr>
+                </pic:pic>
+              </a:graphicData>
+            </a:graphic>
+          </wp:inline>
+        </w:drawing>
+      </w:r>
+    </w:p>
+    <w:p>
+      <w:pPr>
+        <w:pStyle w:val="ListParagraph"/>
+        <w:rPr>
+          <w:rFonts w:ascii="Arial" w:hAnsi="Arial" w:cs="Arial"/>
+          <w:color w:val="333333"/>
+          <w:sz w:val="21"/>
+          <w:szCs w:val="21"/>
+          <w:shd w:val="clear" w:color="auto" w:fill="F9F9F9"/>
+        </w:rPr>
+      </w:pPr>
+    </w:p>
+    <w:p>
+      <w:pPr>
+        <w:pStyle w:val="ListParagraph"/>
+        <w:rPr>
+          <w:rFonts w:ascii="Arial" w:eastAsia="Arial Black" w:hAnsi="Arial" w:cs="Arial"/>
+          <w:sz w:val="28"/>
+          <w:szCs w:val="28"/>
+          <w:lang w:val="ru-RU"/>
+        </w:rPr>
+      </w:pPr>
+      <w:r>
+        <w:rPr>
+          <w:rFonts w:ascii="Arial" w:hAnsi="Arial" w:cs="Arial"/>
+          <w:b/>
+          <w:color w:val="333333"/>
+          <w:sz w:val="21"/>
+          <w:szCs w:val="21"/>
+          <w:shd w:val="clear" w:color="auto" w:fill="F9F9F9"/>
+          <w:lang w:val="ru-RU"/>
+        </w:rPr>
+        <w:t xml:space="preserve">Значение </w:t>
+      </w:r>
+      <w:proofErr w:type="spellStart"/>
+      <w:r>
+        <w:rPr>
+          <w:rFonts w:ascii="Arial" w:hAnsi="Arial" w:cs="Arial"/>
+          <w:b/>
+          <w:color w:val="333333"/>
+          <w:sz w:val="21"/>
+          <w:szCs w:val="21"/>
+          <w:shd w:val="clear" w:color="auto" w:fill="F9F9F9"/>
+        </w:rPr>
+        <w:t>ClassPath</w:t>
+      </w:r>
+      <w:proofErr w:type="spellEnd"/>
+      <w:r>
+        <w:rPr>
+          <w:rFonts w:ascii="Arial" w:hAnsi="Arial" w:cs="Arial"/>
+          <w:b/>
+          <w:color w:val="333333"/>
+          <w:sz w:val="21"/>
+          <w:szCs w:val="21"/>
+          <w:shd w:val="clear" w:color="auto" w:fill="F9F9F9"/>
+        </w:rPr>
+        <w:t>:</w:t>
+      </w:r>
+      <w:r>
+        <w:rPr>
+          <w:rFonts w:ascii="Arial" w:hAnsi="Arial" w:cs="Arial"/>
+          <w:color w:val="333333"/>
+          <w:sz w:val="21"/>
+          <w:szCs w:val="21"/>
+          <w:shd w:val="clear" w:color="auto" w:fill="F9F9F9"/>
+        </w:rPr>
+        <w:br/>
+      </w:r>
+      <w:bookmarkStart w:id="0" w:name="_GoBack"/>
+      <w:r>
+        <w:rPr>
+          <w:rFonts w:ascii="Arial" w:eastAsia="Arial Black" w:hAnsi="Arial" w:cs="Arial"/>
+          <w:sz w:val="28"/>
+          <w:szCs w:val="28"/>
+          <w:lang w:val="ru-RU"/>
+        </w:rPr>
+        <w:drawing>
+          <wp:inline distT="0" distB="0" distL="0" distR="0" wp14:anchorId="2B1358A9" wp14:editId="203D09E3">
+            <wp:extent cx="5943600" cy="1741805"/>
+            <wp:effectExtent l="0" t="0" r="0" b="0"/>
+            <wp:docPr id="2" name="Picture 2"/>
+            <wp:cNvGraphicFramePr>
+              <a:graphicFrameLocks xmlns:a="http://schemas.openxmlformats.org/drawingml/2006/main" noChangeAspect="1"/>
+            </wp:cNvGraphicFramePr>
+            <a:graphic xmlns:a="http://schemas.openxmlformats.org/drawingml/2006/main">
+              <a:graphicData uri="http://schemas.openxmlformats.org/drawingml/2006/picture">
+                <pic:pic xmlns:pic="http://schemas.openxmlformats.org/drawingml/2006/picture">
+                  <pic:nvPicPr>
+                    <pic:cNvPr id="0" name=""/>
+                    <pic:cNvPicPr/>
+                  </pic:nvPicPr>
+                  <pic:blipFill>
+                    <a:blip r:embed="rId8"/>
+                    <a:stretch>
+                      <a:fillRect/>
+                    </a:stretch>
+                  </pic:blipFill>
+                  <pic:spPr>
+                    <a:xfrm>
+                      <a:off x="0" y="0"/>
+                      <a:ext cx="5943600" cy="1741805"/>
+                    </a:xfrm>
+                    <a:prstGeom prst="rect">
+                      <a:avLst/>
+                    </a:prstGeom>
+                  </pic:spPr>
+                </pic:pic>
+              </a:graphicData>
+            </a:graphic>
+          </wp:inline>
+        </w:drawing>
+      </w:r>
+      <w:bookmarkEnd w:id="0"/>
     </w:p>
     <w:p>
       <w:pPr>
@@ -1972,18 +2136,7 @@
           <w:shd w:val="clear" w:color="auto" w:fill="F9F9F9"/>
           <w:lang w:val="ru-RU"/>
         </w:rPr>
-        <w:t>Поиск утечки памяти с</w:t>
-      </w:r>
-      <w:r>
-        <w:rPr>
-          <w:rFonts w:ascii="Arial" w:hAnsi="Arial" w:cs="Arial"/>
-          <w:color w:val="333333"/>
-          <w:sz w:val="21"/>
-          <w:szCs w:val="21"/>
-          <w:shd w:val="clear" w:color="auto" w:fill="F9F9F9"/>
-          <w:lang w:val="ru-RU"/>
-        </w:rPr>
-        <w:t xml:space="preserve"> помощью </w:t>
+        <w:t xml:space="preserve">Поиск утечки памяти с помощью </w:t>
       </w:r>
       <w:proofErr w:type="spellStart"/>
       <w:r>
@@ -3320,6 +3473,36 @@
       <w:u w:val="single"/>
     </w:rPr>
   </w:style>
+  <w:style w:type="paragraph" w:styleId="BalloonText">
+    <w:name w:val="Balloon Text"/>
+    <w:basedOn w:val="Normal"/>
+    <w:link w:val="BalloonTextChar"/>
+    <w:uiPriority w:val="99"/>
+    <w:semiHidden/>
+    <w:unhideWhenUsed/>
+    <w:rsid w:val="00D4408C"/>
+    <w:pPr>
+      <w:spacing w:after="0" w:line="240" w:lineRule="auto"/>
+    </w:pPr>
+    <w:rPr>
+      <w:rFonts w:ascii="Tahoma" w:hAnsi="Tahoma" w:cs="Tahoma"/>
+      <w:sz w:val="16"/>
+      <w:szCs w:val="16"/>
+    </w:rPr>
+  </w:style>
+  <w:style w:type="character" w:customStyle="1" w:styleId="BalloonTextChar">
+    <w:name w:val="Balloon Text Char"/>
+    <w:basedOn w:val="DefaultParagraphFont"/>
+    <w:link w:val="BalloonText"/>
+    <w:uiPriority w:val="99"/>
+    <w:semiHidden/>
+    <w:rsid w:val="00D4408C"/>
+    <w:rPr>
+      <w:rFonts w:ascii="Tahoma" w:hAnsi="Tahoma" w:cs="Tahoma"/>
+      <w:sz w:val="16"/>
+      <w:szCs w:val="16"/>
+    </w:rPr>
+  </w:style>
 </w:styles>
 </file>
 
@@ -3553,6 +3736,36 @@
     <w:rPr>
       <w:color w:val="0000FF"/>
       <w:u w:val="single"/>
+    </w:rPr>
+  </w:style>
+  <w:style w:type="paragraph" w:styleId="BalloonText">
+    <w:name w:val="Balloon Text"/>
+    <w:basedOn w:val="Normal"/>
+    <w:link w:val="BalloonTextChar"/>
+    <w:uiPriority w:val="99"/>
+    <w:semiHidden/>
+    <w:unhideWhenUsed/>
+    <w:rsid w:val="00D4408C"/>
+    <w:pPr>
+      <w:spacing w:after="0" w:line="240" w:lineRule="auto"/>
+    </w:pPr>
+    <w:rPr>
+      <w:rFonts w:ascii="Tahoma" w:hAnsi="Tahoma" w:cs="Tahoma"/>
+      <w:sz w:val="16"/>
+      <w:szCs w:val="16"/>
+    </w:rPr>
+  </w:style>
+  <w:style w:type="character" w:customStyle="1" w:styleId="BalloonTextChar">
+    <w:name w:val="Balloon Text Char"/>
+    <w:basedOn w:val="DefaultParagraphFont"/>
+    <w:link w:val="BalloonText"/>
+    <w:uiPriority w:val="99"/>
+    <w:semiHidden/>
+    <w:rsid w:val="00D4408C"/>
+    <w:rPr>
+      <w:rFonts w:ascii="Tahoma" w:hAnsi="Tahoma" w:cs="Tahoma"/>
+      <w:sz w:val="16"/>
+      <w:szCs w:val="16"/>
     </w:rPr>
   </w:style>
 </w:styles>

</xml_diff>